<commit_message>
Week 8 Project and Homework
</commit_message>
<xml_diff>
--- a/Week_8/Discussion/Week 8  Discussion.docx
+++ b/Week_8/Discussion/Week 8  Discussion.docx
@@ -1,6 +1,6 @@
 
 <file path=word/document.xml><?xml version="1.0" encoding="utf-8"?>
-<w:document xmlns:wpc="http://schemas.microsoft.com/office/word/2010/wordprocessingCanvas" xmlns:cx="http://schemas.microsoft.com/office/drawing/2014/chartex" xmlns:cx1="http://schemas.microsoft.com/office/drawing/2015/9/8/chartex" xmlns:cx2="http://schemas.microsoft.com/office/drawing/2015/10/21/chartex" xmlns:cx3="http://schemas.microsoft.com/office/drawing/2016/5/9/chartex" xmlns:cx4="http://schemas.microsoft.com/office/drawing/2016/5/10/chartex" xmlns:cx5="http://schemas.microsoft.com/office/drawing/2016/5/11/chartex" xmlns:cx6="http://schemas.microsoft.com/office/drawing/2016/5/12/chartex" xmlns:cx7="http://schemas.microsoft.com/office/drawing/2016/5/13/chartex" xmlns:cx8="http://schemas.microsoft.com/office/drawing/2016/5/14/chartex" xmlns:mc="http://schemas.openxmlformats.org/markup-compatibility/2006" xmlns:aink="http://schemas.microsoft.com/office/drawing/2016/ink" xmlns:am3d="http://schemas.microsoft.com/office/drawing/2017/model3d" xmlns:o="urn:schemas-microsoft-com:office:office" xmlns:oel="http://schemas.microsoft.com/office/2019/extlst" xmlns:r="http://schemas.openxmlformats.org/officeDocument/2006/relationships" xmlns:m="http://schemas.openxmlformats.org/officeDocument/2006/math" xmlns:v="urn:schemas-microsoft-com:vml" xmlns:wp14="http://schemas.microsoft.com/office/word/2010/wordprocessingDrawing" xmlns:wp="http://schemas.openxmlformats.org/drawingml/2006/wordprocessingDrawing" xmlns:w10="urn:schemas-microsoft-com:office:word" xmlns:w="http://schemas.openxmlformats.org/wordprocessingml/2006/main" xmlns:w14="http://schemas.microsoft.com/office/word/2010/wordml" xmlns:w15="http://schemas.microsoft.com/office/word/2012/wordml" xmlns:w16cex="http://schemas.microsoft.com/office/word/2018/wordml/cex" xmlns:w16cid="http://schemas.microsoft.com/office/word/2016/wordml/cid" xmlns:w16="http://schemas.microsoft.com/office/word/2018/wordml" xmlns:w16sdtdh="http://schemas.microsoft.com/office/word/2020/wordml/sdtdatahash" xmlns:w16se="http://schemas.microsoft.com/office/word/2015/wordml/symex" xmlns:wpg="http://schemas.microsoft.com/office/word/2010/wordprocessingGroup" xmlns:wpi="http://schemas.microsoft.com/office/word/2010/wordprocessingInk" xmlns:wne="http://schemas.microsoft.com/office/word/2006/wordml" xmlns:wps="http://schemas.microsoft.com/office/word/2010/wordprocessingShape" mc:Ignorable="w14 w15 w16se w16cid w16 w16cex w16sdtdh wp14">
+<w:document xmlns:wpc="http://schemas.microsoft.com/office/word/2010/wordprocessingCanvas" xmlns:cx="http://schemas.microsoft.com/office/drawing/2014/chartex" xmlns:cx1="http://schemas.microsoft.com/office/drawing/2015/9/8/chartex" xmlns:cx2="http://schemas.microsoft.com/office/drawing/2015/10/21/chartex" xmlns:cx3="http://schemas.microsoft.com/office/drawing/2016/5/9/chartex" xmlns:cx4="http://schemas.microsoft.com/office/drawing/2016/5/10/chartex" xmlns:cx5="http://schemas.microsoft.com/office/drawing/2016/5/11/chartex" xmlns:cx6="http://schemas.microsoft.com/office/drawing/2016/5/12/chartex" xmlns:cx7="http://schemas.microsoft.com/office/drawing/2016/5/13/chartex" xmlns:cx8="http://schemas.microsoft.com/office/drawing/2016/5/14/chartex" xmlns:mc="http://schemas.openxmlformats.org/markup-compatibility/2006" xmlns:aink="http://schemas.microsoft.com/office/drawing/2016/ink" xmlns:am3d="http://schemas.microsoft.com/office/drawing/2017/model3d" xmlns:o="urn:schemas-microsoft-com:office:office" xmlns:oel="http://schemas.microsoft.com/office/2019/extlst" xmlns:r="http://schemas.openxmlformats.org/officeDocument/2006/relationships" xmlns:m="http://schemas.openxmlformats.org/officeDocument/2006/math" xmlns:v="urn:schemas-microsoft-com:vml" xmlns:wp14="http://schemas.microsoft.com/office/word/2010/wordprocessingDrawing" xmlns:wp="http://schemas.openxmlformats.org/drawingml/2006/wordprocessingDrawing" xmlns:w10="urn:schemas-microsoft-com:office:word" xmlns:w="http://schemas.openxmlformats.org/wordprocessingml/2006/main" xmlns:w14="http://schemas.microsoft.com/office/word/2010/wordml" xmlns:w15="http://schemas.microsoft.com/office/word/2012/wordml" xmlns:w16cex="http://schemas.microsoft.com/office/word/2018/wordml/cex" xmlns:w16cid="http://schemas.microsoft.com/office/word/2016/wordml/cid" xmlns:w16="http://schemas.microsoft.com/office/word/2018/wordml" xmlns:w16du="http://schemas.microsoft.com/office/word/2023/wordml/word16du" xmlns:w16sdtdh="http://schemas.microsoft.com/office/word/2020/wordml/sdtdatahash" xmlns:w16se="http://schemas.microsoft.com/office/word/2015/wordml/symex" xmlns:wpg="http://schemas.microsoft.com/office/word/2010/wordprocessingGroup" xmlns:wpi="http://schemas.microsoft.com/office/word/2010/wordprocessingInk" xmlns:wne="http://schemas.microsoft.com/office/word/2006/wordml" xmlns:wps="http://schemas.microsoft.com/office/word/2010/wordprocessingShape" mc:Ignorable="w14 w15 w16se w16cid w16 w16cex w16sdtdh w16du wp14">
   <w:body>
     <w:p>
       <w:pPr>
@@ -74,6 +74,1012 @@
         </w:rPr>
         <w:t xml:space="preserve">  </w:t>
       </w:r>
+    </w:p>
+    <w:p>
+      <w:pPr>
+        <w:rPr>
+          <w:sz w:val="24"/>
+          <w:szCs w:val="24"/>
+        </w:rPr>
+      </w:pPr>
+    </w:p>
+    <w:p>
+      <w:pPr>
+        <w:rPr>
+          <w:sz w:val="24"/>
+          <w:szCs w:val="24"/>
+        </w:rPr>
+      </w:pPr>
+      <w:r>
+        <w:rPr>
+          <w:sz w:val="24"/>
+          <w:szCs w:val="24"/>
+        </w:rPr>
+        <w:t xml:space="preserve">After learning the basics of R and Python, I believe Python to be more robust. </w:t>
+      </w:r>
+      <w:r>
+        <w:rPr>
+          <w:sz w:val="24"/>
+          <w:szCs w:val="24"/>
+        </w:rPr>
+        <w:t xml:space="preserve">While R is a very sound choice for </w:t>
+      </w:r>
+      <w:r>
+        <w:rPr>
+          <w:sz w:val="24"/>
+          <w:szCs w:val="24"/>
+        </w:rPr>
+        <w:t xml:space="preserve">statistical </w:t>
+      </w:r>
+      <w:r>
+        <w:rPr>
+          <w:sz w:val="24"/>
+          <w:szCs w:val="24"/>
+        </w:rPr>
+        <w:t>testing</w:t>
+      </w:r>
+      <w:r>
+        <w:rPr>
+          <w:sz w:val="24"/>
+          <w:szCs w:val="24"/>
+        </w:rPr>
+        <w:t>,</w:t>
+      </w:r>
+      <w:r>
+        <w:rPr>
+          <w:sz w:val="24"/>
+          <w:szCs w:val="24"/>
+        </w:rPr>
+        <w:t xml:space="preserve"> probability distributions, and </w:t>
+      </w:r>
+      <w:r>
+        <w:rPr>
+          <w:sz w:val="24"/>
+          <w:szCs w:val="24"/>
+        </w:rPr>
+        <w:t xml:space="preserve">some data analysis, Python is a stronger choice for a few reasons. First, </w:t>
+      </w:r>
+      <w:r>
+        <w:rPr>
+          <w:sz w:val="24"/>
+          <w:szCs w:val="24"/>
+        </w:rPr>
+        <w:t xml:space="preserve">Python </w:t>
+      </w:r>
+      <w:r>
+        <w:rPr>
+          <w:sz w:val="24"/>
+          <w:szCs w:val="24"/>
+        </w:rPr>
+        <w:t>is powerful</w:t>
+      </w:r>
+      <w:r>
+        <w:rPr>
+          <w:sz w:val="24"/>
+          <w:szCs w:val="24"/>
+        </w:rPr>
+        <w:t xml:space="preserve"> because of the </w:t>
+      </w:r>
+      <w:r>
+        <w:rPr>
+          <w:sz w:val="24"/>
+          <w:szCs w:val="24"/>
+        </w:rPr>
+        <w:t xml:space="preserve">object-oriented nature built into various objects. </w:t>
+      </w:r>
+      <w:r>
+        <w:rPr>
+          <w:sz w:val="24"/>
+          <w:szCs w:val="24"/>
+        </w:rPr>
+        <w:t>For example, say we want to view the first row of data in a data set.</w:t>
+      </w:r>
+    </w:p>
+    <w:p>
+      <w:pPr>
+        <w:rPr>
+          <w:sz w:val="24"/>
+          <w:szCs w:val="24"/>
+        </w:rPr>
+      </w:pPr>
+      <w:r>
+        <w:rPr>
+          <w:sz w:val="24"/>
+          <w:szCs w:val="24"/>
+        </w:rPr>
+        <w:t xml:space="preserve">In R, this could look </w:t>
+      </w:r>
+      <w:proofErr w:type="gramStart"/>
+      <w:r>
+        <w:rPr>
+          <w:sz w:val="24"/>
+          <w:szCs w:val="24"/>
+        </w:rPr>
+        <w:t>similar to</w:t>
+      </w:r>
+      <w:proofErr w:type="gramEnd"/>
+      <w:r>
+        <w:rPr>
+          <w:sz w:val="24"/>
+          <w:szCs w:val="24"/>
+        </w:rPr>
+        <w:t xml:space="preserve"> the following (assuming </w:t>
+      </w:r>
+      <w:proofErr w:type="spellStart"/>
+      <w:r>
+        <w:rPr>
+          <w:sz w:val="24"/>
+          <w:szCs w:val="24"/>
+        </w:rPr>
+        <w:t>nba</w:t>
+      </w:r>
+      <w:proofErr w:type="spellEnd"/>
+      <w:r>
+        <w:rPr>
+          <w:sz w:val="24"/>
+          <w:szCs w:val="24"/>
+        </w:rPr>
+        <w:t xml:space="preserve"> is a dataset that has already been read into the environment):</w:t>
+      </w:r>
+    </w:p>
+    <w:p>
+      <w:pPr>
+        <w:rPr>
+          <w:sz w:val="24"/>
+          <w:szCs w:val="24"/>
+        </w:rPr>
+      </w:pPr>
+      <w:proofErr w:type="gramStart"/>
+      <w:r>
+        <w:rPr>
+          <w:sz w:val="24"/>
+          <w:szCs w:val="24"/>
+        </w:rPr>
+        <w:t>head(</w:t>
+      </w:r>
+      <w:proofErr w:type="spellStart"/>
+      <w:proofErr w:type="gramEnd"/>
+      <w:r>
+        <w:rPr>
+          <w:sz w:val="24"/>
+          <w:szCs w:val="24"/>
+        </w:rPr>
+        <w:t>nba</w:t>
+      </w:r>
+      <w:proofErr w:type="spellEnd"/>
+      <w:r>
+        <w:rPr>
+          <w:sz w:val="24"/>
+          <w:szCs w:val="24"/>
+        </w:rPr>
+        <w:t>, 1)</w:t>
+      </w:r>
+    </w:p>
+    <w:p>
+      <w:pPr>
+        <w:rPr>
+          <w:sz w:val="24"/>
+          <w:szCs w:val="24"/>
+        </w:rPr>
+      </w:pPr>
+      <w:r>
+        <w:rPr>
+          <w:sz w:val="24"/>
+          <w:szCs w:val="24"/>
+        </w:rPr>
+        <w:t>Now, the same expression in Python would look appear as below:</w:t>
+      </w:r>
+    </w:p>
+    <w:p>
+      <w:pPr>
+        <w:rPr>
+          <w:sz w:val="24"/>
+          <w:szCs w:val="24"/>
+        </w:rPr>
+      </w:pPr>
+      <w:proofErr w:type="spellStart"/>
+      <w:proofErr w:type="gramStart"/>
+      <w:r>
+        <w:rPr>
+          <w:sz w:val="24"/>
+          <w:szCs w:val="24"/>
+        </w:rPr>
+        <w:t>nba.head</w:t>
+      </w:r>
+      <w:proofErr w:type="spellEnd"/>
+      <w:proofErr w:type="gramEnd"/>
+      <w:r>
+        <w:rPr>
+          <w:sz w:val="24"/>
+          <w:szCs w:val="24"/>
+        </w:rPr>
+        <w:t>(1)</w:t>
+      </w:r>
+    </w:p>
+    <w:p>
+      <w:pPr>
+        <w:rPr>
+          <w:sz w:val="24"/>
+          <w:szCs w:val="24"/>
+        </w:rPr>
+      </w:pPr>
+      <w:r>
+        <w:rPr>
+          <w:sz w:val="24"/>
+          <w:szCs w:val="24"/>
+        </w:rPr>
+        <w:t>As can be seen</w:t>
+      </w:r>
+      <w:r>
+        <w:rPr>
+          <w:sz w:val="24"/>
+          <w:szCs w:val="24"/>
+        </w:rPr>
+        <w:t>, Python is more object-</w:t>
+      </w:r>
+      <w:r>
+        <w:rPr>
+          <w:sz w:val="24"/>
+          <w:szCs w:val="24"/>
+        </w:rPr>
+        <w:t>oriented</w:t>
+      </w:r>
+      <w:r>
+        <w:rPr>
+          <w:sz w:val="24"/>
+          <w:szCs w:val="24"/>
+        </w:rPr>
+        <w:t xml:space="preserve"> in this example. In Python, H</w:t>
+      </w:r>
+      <w:r>
+        <w:rPr>
+          <w:sz w:val="24"/>
+          <w:szCs w:val="24"/>
+        </w:rPr>
+        <w:t xml:space="preserve">ead is a method on the </w:t>
+      </w:r>
+      <w:proofErr w:type="spellStart"/>
+      <w:r>
+        <w:rPr>
+          <w:sz w:val="24"/>
+          <w:szCs w:val="24"/>
+        </w:rPr>
+        <w:t>dataframe</w:t>
+      </w:r>
+      <w:proofErr w:type="spellEnd"/>
+      <w:r>
+        <w:rPr>
+          <w:sz w:val="24"/>
+          <w:szCs w:val="24"/>
+        </w:rPr>
+        <w:t xml:space="preserve"> object, whereas R has a separate head function</w:t>
+      </w:r>
+      <w:r>
+        <w:rPr>
+          <w:sz w:val="24"/>
+          <w:szCs w:val="24"/>
+        </w:rPr>
+        <w:t xml:space="preserve"> (1)</w:t>
+      </w:r>
+      <w:r>
+        <w:rPr>
+          <w:sz w:val="24"/>
+          <w:szCs w:val="24"/>
+        </w:rPr>
+        <w:t>.</w:t>
+      </w:r>
+      <w:r>
+        <w:rPr>
+          <w:sz w:val="24"/>
+          <w:szCs w:val="24"/>
+        </w:rPr>
+        <w:t xml:space="preserve"> </w:t>
+      </w:r>
+    </w:p>
+    <w:p>
+      <w:pPr>
+        <w:rPr>
+          <w:sz w:val="24"/>
+          <w:szCs w:val="24"/>
+        </w:rPr>
+      </w:pPr>
+    </w:p>
+    <w:p>
+      <w:pPr>
+        <w:rPr>
+          <w:sz w:val="24"/>
+          <w:szCs w:val="24"/>
+        </w:rPr>
+      </w:pPr>
+      <w:r>
+        <w:rPr>
+          <w:sz w:val="24"/>
+          <w:szCs w:val="24"/>
+        </w:rPr>
+        <w:t xml:space="preserve">Additionally, I believe Python is easier to use. Going back to the example above, </w:t>
+      </w:r>
+      <w:r>
+        <w:rPr>
+          <w:sz w:val="24"/>
+          <w:szCs w:val="24"/>
+        </w:rPr>
+        <w:t xml:space="preserve">the Python dot notation syntax can easily be read </w:t>
+      </w:r>
+      <w:r>
+        <w:rPr>
+          <w:sz w:val="24"/>
+          <w:szCs w:val="24"/>
+        </w:rPr>
+        <w:t>and is clear, concise, and to the point. Take another example into consideration.</w:t>
+      </w:r>
+    </w:p>
+    <w:p>
+      <w:pPr>
+        <w:rPr>
+          <w:sz w:val="24"/>
+          <w:szCs w:val="24"/>
+        </w:rPr>
+      </w:pPr>
+      <w:r>
+        <w:rPr>
+          <w:sz w:val="24"/>
+          <w:szCs w:val="24"/>
+        </w:rPr>
+        <w:t>Find the mean of the same dataset above in R:</w:t>
+      </w:r>
+    </w:p>
+    <w:p>
+      <w:pPr>
+        <w:rPr>
+          <w:sz w:val="24"/>
+          <w:szCs w:val="24"/>
+        </w:rPr>
+      </w:pPr>
+      <w:r>
+        <w:rPr>
+          <w:sz w:val="24"/>
+          <w:szCs w:val="24"/>
+        </w:rPr>
+        <w:t>library(</w:t>
+      </w:r>
+      <w:proofErr w:type="spellStart"/>
+      <w:r>
+        <w:rPr>
+          <w:sz w:val="24"/>
+          <w:szCs w:val="24"/>
+        </w:rPr>
+        <w:t>purrr</w:t>
+      </w:r>
+      <w:proofErr w:type="spellEnd"/>
+      <w:r>
+        <w:rPr>
+          <w:sz w:val="24"/>
+          <w:szCs w:val="24"/>
+        </w:rPr>
+        <w:t>)</w:t>
+      </w:r>
+    </w:p>
+    <w:p>
+      <w:pPr>
+        <w:rPr>
+          <w:sz w:val="24"/>
+          <w:szCs w:val="24"/>
+        </w:rPr>
+      </w:pPr>
+      <w:r>
+        <w:rPr>
+          <w:sz w:val="24"/>
+          <w:szCs w:val="24"/>
+        </w:rPr>
+        <w:t>l</w:t>
+      </w:r>
+      <w:r>
+        <w:rPr>
+          <w:sz w:val="24"/>
+          <w:szCs w:val="24"/>
+        </w:rPr>
+        <w:t>ibrary(</w:t>
+      </w:r>
+      <w:proofErr w:type="spellStart"/>
+      <w:r>
+        <w:rPr>
+          <w:sz w:val="24"/>
+          <w:szCs w:val="24"/>
+        </w:rPr>
+        <w:t>dplyr</w:t>
+      </w:r>
+      <w:proofErr w:type="spellEnd"/>
+      <w:r>
+        <w:rPr>
+          <w:sz w:val="24"/>
+          <w:szCs w:val="24"/>
+        </w:rPr>
+        <w:t>)</w:t>
+      </w:r>
+    </w:p>
+    <w:p>
+      <w:pPr>
+        <w:rPr>
+          <w:sz w:val="24"/>
+          <w:szCs w:val="24"/>
+        </w:rPr>
+      </w:pPr>
+      <w:proofErr w:type="spellStart"/>
+      <w:r>
+        <w:rPr>
+          <w:sz w:val="24"/>
+          <w:szCs w:val="24"/>
+        </w:rPr>
+        <w:t>n</w:t>
+      </w:r>
+      <w:r>
+        <w:rPr>
+          <w:sz w:val="24"/>
+          <w:szCs w:val="24"/>
+        </w:rPr>
+        <w:t>ba</w:t>
+      </w:r>
+      <w:proofErr w:type="spellEnd"/>
+      <w:r>
+        <w:rPr>
+          <w:sz w:val="24"/>
+          <w:szCs w:val="24"/>
+        </w:rPr>
+        <w:t xml:space="preserve"> (</w:t>
+      </w:r>
+      <w:proofErr w:type="spellStart"/>
+      <w:proofErr w:type="gramStart"/>
+      <w:r>
+        <w:rPr>
+          <w:sz w:val="24"/>
+          <w:szCs w:val="24"/>
+        </w:rPr>
+        <w:t>is.numeric</w:t>
+      </w:r>
+      <w:proofErr w:type="spellEnd"/>
+      <w:proofErr w:type="gramEnd"/>
+      <w:r>
+        <w:rPr>
+          <w:sz w:val="24"/>
+          <w:szCs w:val="24"/>
+        </w:rPr>
+        <w:t>) (mean, na.rm = TRUE)</w:t>
+      </w:r>
+    </w:p>
+    <w:p>
+      <w:pPr>
+        <w:rPr>
+          <w:sz w:val="24"/>
+          <w:szCs w:val="24"/>
+        </w:rPr>
+      </w:pPr>
+    </w:p>
+    <w:p>
+      <w:pPr>
+        <w:rPr>
+          <w:sz w:val="24"/>
+          <w:szCs w:val="24"/>
+        </w:rPr>
+      </w:pPr>
+      <w:r>
+        <w:rPr>
+          <w:sz w:val="24"/>
+          <w:szCs w:val="24"/>
+        </w:rPr>
+        <w:t>Now, the same calculation in Python:</w:t>
+      </w:r>
+    </w:p>
+    <w:p>
+      <w:pPr>
+        <w:rPr>
+          <w:sz w:val="24"/>
+          <w:szCs w:val="24"/>
+        </w:rPr>
+      </w:pPr>
+      <w:proofErr w:type="spellStart"/>
+      <w:proofErr w:type="gramStart"/>
+      <w:r>
+        <w:rPr>
+          <w:sz w:val="24"/>
+          <w:szCs w:val="24"/>
+        </w:rPr>
+        <w:t>nba.mean</w:t>
+      </w:r>
+      <w:proofErr w:type="spellEnd"/>
+      <w:proofErr w:type="gramEnd"/>
+      <w:r>
+        <w:rPr>
+          <w:sz w:val="24"/>
+          <w:szCs w:val="24"/>
+        </w:rPr>
+        <w:t>()</w:t>
+      </w:r>
+    </w:p>
+    <w:p>
+      <w:pPr>
+        <w:rPr>
+          <w:sz w:val="24"/>
+          <w:szCs w:val="24"/>
+        </w:rPr>
+      </w:pPr>
+    </w:p>
+    <w:p>
+      <w:pPr>
+        <w:rPr>
+          <w:sz w:val="24"/>
+          <w:szCs w:val="24"/>
+        </w:rPr>
+      </w:pPr>
+      <w:r>
+        <w:rPr>
+          <w:sz w:val="24"/>
+          <w:szCs w:val="24"/>
+        </w:rPr>
+        <w:lastRenderedPageBreak/>
+        <w:t xml:space="preserve">Again, as can be seen above, </w:t>
+      </w:r>
+      <w:r>
+        <w:rPr>
+          <w:sz w:val="24"/>
+          <w:szCs w:val="24"/>
+        </w:rPr>
+        <w:t xml:space="preserve">the syntax in Python is easier to read and </w:t>
+      </w:r>
+      <w:r>
+        <w:rPr>
+          <w:sz w:val="24"/>
+          <w:szCs w:val="24"/>
+        </w:rPr>
+        <w:t xml:space="preserve">will find the </w:t>
+      </w:r>
+      <w:proofErr w:type="gramStart"/>
+      <w:r>
+        <w:rPr>
+          <w:sz w:val="24"/>
+          <w:szCs w:val="24"/>
+        </w:rPr>
+        <w:t>mean</w:t>
+      </w:r>
+      <w:proofErr w:type="gramEnd"/>
+      <w:r>
+        <w:rPr>
+          <w:sz w:val="24"/>
+          <w:szCs w:val="24"/>
+        </w:rPr>
+        <w:t xml:space="preserve"> of each column in the dataset by default.</w:t>
+      </w:r>
+      <w:r>
+        <w:rPr>
+          <w:sz w:val="24"/>
+          <w:szCs w:val="24"/>
+        </w:rPr>
+        <w:t xml:space="preserve"> Also, as evidenced </w:t>
+      </w:r>
+      <w:r>
+        <w:rPr>
+          <w:sz w:val="24"/>
+          <w:szCs w:val="24"/>
+        </w:rPr>
+        <w:t>above, Python</w:t>
+      </w:r>
+      <w:r>
+        <w:rPr>
+          <w:sz w:val="24"/>
+          <w:szCs w:val="24"/>
+        </w:rPr>
+        <w:t xml:space="preserve"> has more functionality in its “main” libraries </w:t>
+      </w:r>
+      <w:r>
+        <w:rPr>
+          <w:sz w:val="24"/>
+          <w:szCs w:val="24"/>
+        </w:rPr>
+        <w:t xml:space="preserve">for analytical tasks such as calculating the mean of a given dataset, whereas R </w:t>
+      </w:r>
+      <w:r>
+        <w:rPr>
+          <w:sz w:val="24"/>
+          <w:szCs w:val="24"/>
+        </w:rPr>
+        <w:t xml:space="preserve">has a greater diversity of packages, but is also more fragmented in the functionality it presents (1). </w:t>
+      </w:r>
+      <w:r>
+        <w:rPr>
+          <w:sz w:val="24"/>
+          <w:szCs w:val="24"/>
+        </w:rPr>
+        <w:t xml:space="preserve">However, </w:t>
+      </w:r>
+      <w:r>
+        <w:rPr>
+          <w:sz w:val="24"/>
+          <w:szCs w:val="24"/>
+        </w:rPr>
+        <w:t xml:space="preserve">there </w:t>
+      </w:r>
+      <w:r>
+        <w:rPr>
+          <w:sz w:val="24"/>
+          <w:szCs w:val="24"/>
+        </w:rPr>
+        <w:t xml:space="preserve">are some cases where R can be </w:t>
+      </w:r>
+      <w:r>
+        <w:rPr>
+          <w:sz w:val="24"/>
+          <w:szCs w:val="24"/>
+        </w:rPr>
+        <w:t xml:space="preserve">easier to accomplish certain tasks. One of those tasks would be statistical analysis and modeling. While Python contains libraries such as </w:t>
+      </w:r>
+      <w:proofErr w:type="spellStart"/>
+      <w:r>
+        <w:rPr>
+          <w:sz w:val="24"/>
+          <w:szCs w:val="24"/>
+        </w:rPr>
+        <w:t>statsmodels</w:t>
+      </w:r>
+      <w:proofErr w:type="spellEnd"/>
+      <w:r>
+        <w:rPr>
+          <w:sz w:val="24"/>
+          <w:szCs w:val="24"/>
+        </w:rPr>
+        <w:t xml:space="preserve">, R </w:t>
+      </w:r>
+      <w:r>
+        <w:rPr>
+          <w:sz w:val="24"/>
+          <w:szCs w:val="24"/>
+        </w:rPr>
+        <w:t xml:space="preserve">has a lot of built in support for this functionality. An example of this is the </w:t>
+      </w:r>
+      <w:proofErr w:type="gramStart"/>
+      <w:r>
+        <w:rPr>
+          <w:sz w:val="24"/>
+          <w:szCs w:val="24"/>
+        </w:rPr>
+        <w:t>summary(</w:t>
+      </w:r>
+      <w:proofErr w:type="gramEnd"/>
+      <w:r>
+        <w:rPr>
+          <w:sz w:val="24"/>
+          <w:szCs w:val="24"/>
+        </w:rPr>
+        <w:t xml:space="preserve">) function in R, which has </w:t>
+      </w:r>
+      <w:r>
+        <w:rPr>
+          <w:sz w:val="24"/>
+          <w:szCs w:val="24"/>
+        </w:rPr>
+        <w:t xml:space="preserve">summary statistics regarding datasets baked directly into the language. </w:t>
+      </w:r>
+    </w:p>
+    <w:p>
+      <w:pPr>
+        <w:rPr>
+          <w:sz w:val="24"/>
+          <w:szCs w:val="24"/>
+        </w:rPr>
+      </w:pPr>
+    </w:p>
+    <w:p>
+      <w:pPr>
+        <w:rPr>
+          <w:sz w:val="24"/>
+          <w:szCs w:val="24"/>
+        </w:rPr>
+      </w:pPr>
+      <w:r>
+        <w:rPr>
+          <w:sz w:val="24"/>
+          <w:szCs w:val="24"/>
+        </w:rPr>
+        <w:t xml:space="preserve">Finally, I think that the use of Python and R </w:t>
+      </w:r>
+      <w:r>
+        <w:rPr>
+          <w:sz w:val="24"/>
+          <w:szCs w:val="24"/>
+        </w:rPr>
+        <w:t xml:space="preserve">should and does vary across professions and industries. </w:t>
+      </w:r>
+      <w:r>
+        <w:rPr>
+          <w:sz w:val="24"/>
+          <w:szCs w:val="24"/>
+        </w:rPr>
+        <w:t xml:space="preserve">Since Python is a general-purpose language with a wide variety of use-cases, it’s primary user base ranges from </w:t>
+      </w:r>
+      <w:r>
+        <w:rPr>
+          <w:sz w:val="24"/>
+          <w:szCs w:val="24"/>
+        </w:rPr>
+        <w:t>programmers and developers to data scientists, data engineers, and more (2).</w:t>
+      </w:r>
+      <w:r>
+        <w:rPr>
+          <w:sz w:val="24"/>
+          <w:szCs w:val="24"/>
+        </w:rPr>
+        <w:t xml:space="preserve"> </w:t>
+      </w:r>
+      <w:r>
+        <w:rPr>
+          <w:sz w:val="24"/>
+          <w:szCs w:val="24"/>
+        </w:rPr>
+        <w:t xml:space="preserve">Python </w:t>
+      </w:r>
+      <w:r>
+        <w:rPr>
+          <w:sz w:val="24"/>
+          <w:szCs w:val="24"/>
+        </w:rPr>
+        <w:t>can</w:t>
+      </w:r>
+      <w:r>
+        <w:rPr>
+          <w:sz w:val="24"/>
+          <w:szCs w:val="24"/>
+        </w:rPr>
+        <w:t xml:space="preserve"> support </w:t>
+      </w:r>
+      <w:r>
+        <w:rPr>
+          <w:sz w:val="24"/>
+          <w:szCs w:val="24"/>
+        </w:rPr>
+        <w:t xml:space="preserve">the </w:t>
+      </w:r>
+      <w:r>
+        <w:rPr>
+          <w:sz w:val="24"/>
+          <w:szCs w:val="24"/>
+        </w:rPr>
+        <w:t>building</w:t>
+      </w:r>
+      <w:r>
+        <w:rPr>
+          <w:sz w:val="24"/>
+          <w:szCs w:val="24"/>
+        </w:rPr>
+        <w:t xml:space="preserve"> of</w:t>
+      </w:r>
+      <w:r>
+        <w:rPr>
+          <w:sz w:val="24"/>
+          <w:szCs w:val="24"/>
+        </w:rPr>
+        <w:t xml:space="preserve"> entire applications, while also </w:t>
+      </w:r>
+      <w:r>
+        <w:rPr>
+          <w:sz w:val="24"/>
+          <w:szCs w:val="24"/>
+        </w:rPr>
+        <w:t xml:space="preserve">providing strong support for data analysis, machine learning, and model development. </w:t>
+      </w:r>
+      <w:r>
+        <w:rPr>
+          <w:sz w:val="24"/>
+          <w:szCs w:val="24"/>
+        </w:rPr>
+        <w:t xml:space="preserve">Conversely, </w:t>
+      </w:r>
+      <w:r>
+        <w:rPr>
+          <w:sz w:val="24"/>
+          <w:szCs w:val="24"/>
+        </w:rPr>
+        <w:t>R is used primarily for data analysis and statistics, and therefore the primary user group for the language are statisticians</w:t>
+      </w:r>
+      <w:r>
+        <w:rPr>
+          <w:sz w:val="24"/>
+          <w:szCs w:val="24"/>
+        </w:rPr>
+        <w:t>, researchers, and academics</w:t>
+      </w:r>
+      <w:r>
+        <w:rPr>
+          <w:sz w:val="24"/>
+          <w:szCs w:val="24"/>
+        </w:rPr>
+        <w:t xml:space="preserve"> (2). R has an extensive array of packages and </w:t>
+      </w:r>
+      <w:r>
+        <w:rPr>
+          <w:sz w:val="24"/>
+          <w:szCs w:val="24"/>
+        </w:rPr>
+        <w:t xml:space="preserve">can provide statisticians with the ability to quickly access </w:t>
+      </w:r>
+      <w:r>
+        <w:rPr>
+          <w:sz w:val="24"/>
+          <w:szCs w:val="24"/>
+        </w:rPr>
+        <w:t xml:space="preserve">the statistical summary of datasets, build models to test against experiments, and </w:t>
+      </w:r>
+      <w:r>
+        <w:rPr>
+          <w:sz w:val="24"/>
+          <w:szCs w:val="24"/>
+        </w:rPr>
+        <w:t xml:space="preserve">create visualizations to support models. </w:t>
+      </w:r>
+    </w:p>
+    <w:p>
+      <w:pPr>
+        <w:rPr>
+          <w:sz w:val="24"/>
+          <w:szCs w:val="24"/>
+        </w:rPr>
+      </w:pPr>
+    </w:p>
+    <w:p>
+      <w:pPr>
+        <w:rPr>
+          <w:sz w:val="24"/>
+          <w:szCs w:val="24"/>
+        </w:rPr>
+      </w:pPr>
+      <w:r>
+        <w:rPr>
+          <w:sz w:val="24"/>
+          <w:szCs w:val="24"/>
+        </w:rPr>
+        <w:t xml:space="preserve">In conclusion, I believe Python to be more robust and easier to use. </w:t>
+      </w:r>
+      <w:r>
+        <w:rPr>
+          <w:sz w:val="24"/>
+          <w:szCs w:val="24"/>
+        </w:rPr>
+        <w:t xml:space="preserve">R also has </w:t>
+      </w:r>
+      <w:r>
+        <w:rPr>
+          <w:sz w:val="24"/>
+          <w:szCs w:val="24"/>
+        </w:rPr>
+        <w:t xml:space="preserve">applicability in the data science </w:t>
+      </w:r>
+      <w:proofErr w:type="gramStart"/>
+      <w:r>
+        <w:rPr>
+          <w:sz w:val="24"/>
+          <w:szCs w:val="24"/>
+        </w:rPr>
+        <w:t>space,</w:t>
+      </w:r>
+      <w:proofErr w:type="gramEnd"/>
+      <w:r>
+        <w:rPr>
+          <w:sz w:val="24"/>
+          <w:szCs w:val="24"/>
+        </w:rPr>
+        <w:t xml:space="preserve"> however its use is more limited in scope to </w:t>
+      </w:r>
+      <w:r>
+        <w:rPr>
+          <w:sz w:val="24"/>
+          <w:szCs w:val="24"/>
+        </w:rPr>
+        <w:t xml:space="preserve">statistical cases. Based on my career goals, I believe I will probably encounter both, but will </w:t>
+      </w:r>
+      <w:r>
+        <w:rPr>
+          <w:sz w:val="24"/>
+          <w:szCs w:val="24"/>
+        </w:rPr>
+        <w:t>more heavily use Python in my day-to-day work.</w:t>
+      </w:r>
+    </w:p>
+    <w:p>
+      <w:pPr>
+        <w:rPr>
+          <w:sz w:val="24"/>
+          <w:szCs w:val="24"/>
+        </w:rPr>
+      </w:pPr>
+    </w:p>
+    <w:p>
+      <w:pPr>
+        <w:rPr>
+          <w:sz w:val="24"/>
+          <w:szCs w:val="24"/>
+        </w:rPr>
+      </w:pPr>
+    </w:p>
+    <w:p>
+      <w:pPr>
+        <w:jc w:val="center"/>
+        <w:rPr>
+          <w:sz w:val="24"/>
+          <w:szCs w:val="24"/>
+          <w:u w:val="single"/>
+        </w:rPr>
+      </w:pPr>
+      <w:r>
+        <w:rPr>
+          <w:sz w:val="24"/>
+          <w:szCs w:val="24"/>
+          <w:u w:val="single"/>
+        </w:rPr>
+        <w:t>Resources</w:t>
+      </w:r>
+    </w:p>
+    <w:p>
+      <w:pPr>
+        <w:pStyle w:val="ListParagraph"/>
+        <w:numPr>
+          <w:ilvl w:val="0"/>
+          <w:numId w:val="1"/>
+        </w:numPr>
+        <w:rPr>
+          <w:sz w:val="24"/>
+          <w:szCs w:val="24"/>
+        </w:rPr>
+      </w:pPr>
+      <w:r>
+        <w:rPr>
+          <w:sz w:val="24"/>
+          <w:szCs w:val="24"/>
+        </w:rPr>
+        <w:t xml:space="preserve">Paruchuri, V. (2023, March 6). R vs python for data analysis - an objective comparison. Dataquest. </w:t>
+      </w:r>
+      <w:hyperlink r:id="rId5" w:history="1">
+        <w:r>
+          <w:rPr>
+            <w:rStyle w:val="Hyperlink"/>
+            <w:sz w:val="24"/>
+            <w:szCs w:val="24"/>
+          </w:rPr>
+          <w:t>https://www.dataquest.io/blog/python-vs-r/</w:t>
+        </w:r>
+      </w:hyperlink>
+    </w:p>
+    <w:p>
+      <w:pPr>
+        <w:pStyle w:val="NormalWeb"/>
+        <w:numPr>
+          <w:ilvl w:val="0"/>
+          <w:numId w:val="1"/>
+        </w:numPr>
+      </w:pPr>
+      <w:r>
+        <w:rPr>
+          <w:i/>
+          <w:iCs/>
+        </w:rPr>
+        <w:t>R vs python for Data Science &amp; Machine Learning: A comprehensive comparison</w:t>
+      </w:r>
+      <w:r>
+        <w:t xml:space="preserve">. EPAM Anywhere. (n.d.). https://anywhere.epam.com/en/blog/r-vs-python </w:t>
+      </w:r>
+    </w:p>
+    <w:p>
+      <w:pPr>
+        <w:pStyle w:val="ListParagraph"/>
+        <w:rPr>
+          <w:sz w:val="24"/>
+          <w:szCs w:val="24"/>
+        </w:rPr>
+      </w:pPr>
+    </w:p>
+    <w:p>
+      <w:pPr>
+        <w:rPr>
+          <w:sz w:val="24"/>
+          <w:szCs w:val="24"/>
+        </w:rPr>
+      </w:pPr>
     </w:p>
     <w:sectPr>
       <w:pgSz w:w="12240" w:h="15840"/>
@@ -85,8 +1091,105 @@
 </w:document>
 </file>
 
+<file path=word/numbering.xml><?xml version="1.0" encoding="utf-8"?>
+<w:numbering xmlns:wpc="http://schemas.microsoft.com/office/word/2010/wordprocessingCanvas" xmlns:cx="http://schemas.microsoft.com/office/drawing/2014/chartex" xmlns:cx1="http://schemas.microsoft.com/office/drawing/2015/9/8/chartex" xmlns:cx2="http://schemas.microsoft.com/office/drawing/2015/10/21/chartex" xmlns:cx3="http://schemas.microsoft.com/office/drawing/2016/5/9/chartex" xmlns:cx4="http://schemas.microsoft.com/office/drawing/2016/5/10/chartex" xmlns:cx5="http://schemas.microsoft.com/office/drawing/2016/5/11/chartex" xmlns:cx6="http://schemas.microsoft.com/office/drawing/2016/5/12/chartex" xmlns:cx7="http://schemas.microsoft.com/office/drawing/2016/5/13/chartex" xmlns:cx8="http://schemas.microsoft.com/office/drawing/2016/5/14/chartex" xmlns:mc="http://schemas.openxmlformats.org/markup-compatibility/2006" xmlns:aink="http://schemas.microsoft.com/office/drawing/2016/ink" xmlns:am3d="http://schemas.microsoft.com/office/drawing/2017/model3d" xmlns:o="urn:schemas-microsoft-com:office:office" xmlns:oel="http://schemas.microsoft.com/office/2019/extlst" xmlns:r="http://schemas.openxmlformats.org/officeDocument/2006/relationships" xmlns:m="http://schemas.openxmlformats.org/officeDocument/2006/math" xmlns:v="urn:schemas-microsoft-com:vml" xmlns:wp14="http://schemas.microsoft.com/office/word/2010/wordprocessingDrawing" xmlns:wp="http://schemas.openxmlformats.org/drawingml/2006/wordprocessingDrawing" xmlns:w10="urn:schemas-microsoft-com:office:word" xmlns:w="http://schemas.openxmlformats.org/wordprocessingml/2006/main" xmlns:w14="http://schemas.microsoft.com/office/word/2010/wordml" xmlns:w15="http://schemas.microsoft.com/office/word/2012/wordml" xmlns:w16cex="http://schemas.microsoft.com/office/word/2018/wordml/cex" xmlns:w16cid="http://schemas.microsoft.com/office/word/2016/wordml/cid" xmlns:w16="http://schemas.microsoft.com/office/word/2018/wordml" xmlns:w16du="http://schemas.microsoft.com/office/word/2023/wordml/word16du" xmlns:w16sdtdh="http://schemas.microsoft.com/office/word/2020/wordml/sdtdatahash" xmlns:w16se="http://schemas.microsoft.com/office/word/2015/wordml/symex" xmlns:wpg="http://schemas.microsoft.com/office/word/2010/wordprocessingGroup" xmlns:wpi="http://schemas.microsoft.com/office/word/2010/wordprocessingInk" xmlns:wne="http://schemas.microsoft.com/office/word/2006/wordml" xmlns:wps="http://schemas.microsoft.com/office/word/2010/wordprocessingShape" mc:Ignorable="w14 w15 w16se w16cid w16 w16cex w16sdtdh w16du wp14">
+  <w:abstractNum w:abstractNumId="0" w15:restartNumberingAfterBreak="0">
+    <w:nsid w:val="5E194066"/>
+    <w:multiLevelType w:val="hybridMultilevel"/>
+    <w:tmpl w:val="402C5BD8"/>
+    <w:lvl w:ilvl="0" w:tplc="0409000F">
+      <w:start w:val="1"/>
+      <w:numFmt w:val="decimal"/>
+      <w:lvlText w:val="%1."/>
+      <w:lvlJc w:val="left"/>
+      <w:pPr>
+        <w:ind w:left="720" w:hanging="360"/>
+      </w:pPr>
+      <w:rPr>
+        <w:rFonts w:hint="default"/>
+      </w:rPr>
+    </w:lvl>
+    <w:lvl w:ilvl="1" w:tplc="04090019" w:tentative="1">
+      <w:start w:val="1"/>
+      <w:numFmt w:val="lowerLetter"/>
+      <w:lvlText w:val="%2."/>
+      <w:lvlJc w:val="left"/>
+      <w:pPr>
+        <w:ind w:left="1440" w:hanging="360"/>
+      </w:pPr>
+    </w:lvl>
+    <w:lvl w:ilvl="2" w:tplc="0409001B" w:tentative="1">
+      <w:start w:val="1"/>
+      <w:numFmt w:val="lowerRoman"/>
+      <w:lvlText w:val="%3."/>
+      <w:lvlJc w:val="right"/>
+      <w:pPr>
+        <w:ind w:left="2160" w:hanging="180"/>
+      </w:pPr>
+    </w:lvl>
+    <w:lvl w:ilvl="3" w:tplc="0409000F" w:tentative="1">
+      <w:start w:val="1"/>
+      <w:numFmt w:val="decimal"/>
+      <w:lvlText w:val="%4."/>
+      <w:lvlJc w:val="left"/>
+      <w:pPr>
+        <w:ind w:left="2880" w:hanging="360"/>
+      </w:pPr>
+    </w:lvl>
+    <w:lvl w:ilvl="4" w:tplc="04090019" w:tentative="1">
+      <w:start w:val="1"/>
+      <w:numFmt w:val="lowerLetter"/>
+      <w:lvlText w:val="%5."/>
+      <w:lvlJc w:val="left"/>
+      <w:pPr>
+        <w:ind w:left="3600" w:hanging="360"/>
+      </w:pPr>
+    </w:lvl>
+    <w:lvl w:ilvl="5" w:tplc="0409001B" w:tentative="1">
+      <w:start w:val="1"/>
+      <w:numFmt w:val="lowerRoman"/>
+      <w:lvlText w:val="%6."/>
+      <w:lvlJc w:val="right"/>
+      <w:pPr>
+        <w:ind w:left="4320" w:hanging="180"/>
+      </w:pPr>
+    </w:lvl>
+    <w:lvl w:ilvl="6" w:tplc="0409000F" w:tentative="1">
+      <w:start w:val="1"/>
+      <w:numFmt w:val="decimal"/>
+      <w:lvlText w:val="%7."/>
+      <w:lvlJc w:val="left"/>
+      <w:pPr>
+        <w:ind w:left="5040" w:hanging="360"/>
+      </w:pPr>
+    </w:lvl>
+    <w:lvl w:ilvl="7" w:tplc="04090019" w:tentative="1">
+      <w:start w:val="1"/>
+      <w:numFmt w:val="lowerLetter"/>
+      <w:lvlText w:val="%8."/>
+      <w:lvlJc w:val="left"/>
+      <w:pPr>
+        <w:ind w:left="5760" w:hanging="360"/>
+      </w:pPr>
+    </w:lvl>
+    <w:lvl w:ilvl="8" w:tplc="0409001B" w:tentative="1">
+      <w:start w:val="1"/>
+      <w:numFmt w:val="lowerRoman"/>
+      <w:lvlText w:val="%9."/>
+      <w:lvlJc w:val="right"/>
+      <w:pPr>
+        <w:ind w:left="6480" w:hanging="180"/>
+      </w:pPr>
+    </w:lvl>
+  </w:abstractNum>
+  <w:num w:numId="1" w16cid:durableId="569583278">
+    <w:abstractNumId w:val="0"/>
+  </w:num>
+</w:numbering>
+</file>
+
 <file path=word/styles.xml><?xml version="1.0" encoding="utf-8"?>
-<w:styles xmlns:mc="http://schemas.openxmlformats.org/markup-compatibility/2006" xmlns:r="http://schemas.openxmlformats.org/officeDocument/2006/relationships" xmlns:w="http://schemas.openxmlformats.org/wordprocessingml/2006/main" xmlns:w14="http://schemas.microsoft.com/office/word/2010/wordml" xmlns:w15="http://schemas.microsoft.com/office/word/2012/wordml" xmlns:w16cex="http://schemas.microsoft.com/office/word/2018/wordml/cex" xmlns:w16cid="http://schemas.microsoft.com/office/word/2016/wordml/cid" xmlns:w16="http://schemas.microsoft.com/office/word/2018/wordml" xmlns:w16sdtdh="http://schemas.microsoft.com/office/word/2020/wordml/sdtdatahash" xmlns:w16se="http://schemas.microsoft.com/office/word/2015/wordml/symex" mc:Ignorable="w14 w15 w16se w16cid w16 w16cex w16sdtdh">
+<w:styles xmlns:mc="http://schemas.openxmlformats.org/markup-compatibility/2006" xmlns:r="http://schemas.openxmlformats.org/officeDocument/2006/relationships" xmlns:w="http://schemas.openxmlformats.org/wordprocessingml/2006/main" xmlns:w14="http://schemas.microsoft.com/office/word/2010/wordml" xmlns:w15="http://schemas.microsoft.com/office/word/2012/wordml" xmlns:w16cex="http://schemas.microsoft.com/office/word/2018/wordml/cex" xmlns:w16cid="http://schemas.microsoft.com/office/word/2016/wordml/cid" xmlns:w16="http://schemas.microsoft.com/office/word/2018/wordml" xmlns:w16du="http://schemas.microsoft.com/office/word/2023/wordml/word16du" xmlns:w16sdtdh="http://schemas.microsoft.com/office/word/2020/wordml/sdtdatahash" xmlns:w16se="http://schemas.microsoft.com/office/word/2015/wordml/symex" mc:Ignorable="w14 w15 w16se w16cid w16 w16cex w16sdtdh w16du">
   <w:docDefaults>
     <w:rPrDefault>
       <w:rPr>
@@ -511,6 +1614,56 @@
     <w:semiHidden/>
     <w:unhideWhenUsed/>
   </w:style>
+  <w:style w:type="paragraph" w:styleId="ListParagraph">
+    <w:name w:val="List Paragraph"/>
+    <w:basedOn w:val="Normal"/>
+    <w:uiPriority w:val="34"/>
+    <w:qFormat/>
+    <w:rsid w:val="003A7D67"/>
+    <w:pPr>
+      <w:ind w:left="720"/>
+      <w:contextualSpacing/>
+    </w:pPr>
+  </w:style>
+  <w:style w:type="character" w:styleId="Hyperlink">
+    <w:name w:val="Hyperlink"/>
+    <w:basedOn w:val="DefaultParagraphFont"/>
+    <w:uiPriority w:val="99"/>
+    <w:unhideWhenUsed/>
+    <w:rsid w:val="003A7D67"/>
+    <w:rPr>
+      <w:color w:val="0563C1" w:themeColor="hyperlink"/>
+      <w:u w:val="single"/>
+    </w:rPr>
+  </w:style>
+  <w:style w:type="character" w:styleId="UnresolvedMention">
+    <w:name w:val="Unresolved Mention"/>
+    <w:basedOn w:val="DefaultParagraphFont"/>
+    <w:uiPriority w:val="99"/>
+    <w:semiHidden/>
+    <w:unhideWhenUsed/>
+    <w:rsid w:val="003A7D67"/>
+    <w:rPr>
+      <w:color w:val="605E5C"/>
+      <w:shd w:val="clear" w:color="auto" w:fill="E1DFDD"/>
+    </w:rPr>
+  </w:style>
+  <w:style w:type="paragraph" w:styleId="NormalWeb">
+    <w:name w:val="Normal (Web)"/>
+    <w:basedOn w:val="Normal"/>
+    <w:uiPriority w:val="99"/>
+    <w:semiHidden/>
+    <w:unhideWhenUsed/>
+    <w:rsid w:val="00111749"/>
+    <w:pPr>
+      <w:spacing w:before="100" w:beforeAutospacing="1" w:after="100" w:afterAutospacing="1" w:line="240" w:lineRule="auto"/>
+    </w:pPr>
+    <w:rPr>
+      <w:rFonts w:ascii="Times New Roman" w:eastAsia="Times New Roman" w:hAnsi="Times New Roman" w:cs="Times New Roman"/>
+      <w:sz w:val="24"/>
+      <w:szCs w:val="24"/>
+    </w:rPr>
+  </w:style>
 </w:styles>
 </file>
 

</xml_diff>